<commit_message>
cleaned up the banner plan, updated prompts, and added a reliability gaps file to document
</commit_message>
<xml_diff>
--- a/data/practice-files/leqvio-demand-bannerplan-clean.docx
+++ b/data/practice-files/leqvio-demand-bannerplan-clean.docx
@@ -239,10 +239,7 @@
           </w:tcPr>
           <w:p>
             <w:r>
-              <w:t xml:space="preserve">IF </w:t>
-            </w:r>
-            <w:r>
-              <w:t>Physician</w:t>
+              <w:t>S2=1 OR S2=2 OR S2=3 OR S2=4 OR S2=5</w:t>
             </w:r>
           </w:p>
         </w:tc>
@@ -267,7 +264,7 @@
               <w:spacing w:line="259" w:lineRule="auto"/>
             </w:pPr>
             <w:r>
-              <w:t>IF NP/PA</w:t>
+              <w:t>S2=6 OR S2=7</w:t>
             </w:r>
           </w:p>
         </w:tc>
@@ -572,11 +569,7 @@
               </w:rPr>
             </w:pPr>
             <w:r>
-              <w:rPr>
-                <w:i/>
-                <w:iCs/>
-              </w:rPr>
-              <w:t>Segment A from list</w:t>
+              <w:t>Segment A</w:t>
             </w:r>
           </w:p>
         </w:tc>
@@ -607,11 +600,7 @@
               </w:rPr>
             </w:pPr>
             <w:r>
-              <w:rPr>
-                <w:i/>
-                <w:iCs/>
-              </w:rPr>
-              <w:t>Segment B from list</w:t>
+              <w:t>Segment B</w:t>
             </w:r>
           </w:p>
         </w:tc>
@@ -642,11 +631,7 @@
               </w:rPr>
             </w:pPr>
             <w:r>
-              <w:rPr>
-                <w:i/>
-                <w:iCs/>
-              </w:rPr>
-              <w:t>Segment C from list</w:t>
+              <w:t>Segment C</w:t>
             </w:r>
           </w:p>
         </w:tc>
@@ -677,11 +662,7 @@
               </w:rPr>
             </w:pPr>
             <w:r>
-              <w:rPr>
-                <w:i/>
-                <w:iCs/>
-              </w:rPr>
-              <w:t>Segment D from list</w:t>
+              <w:t>Segment D</w:t>
             </w:r>
           </w:p>
         </w:tc>
@@ -2327,15 +2308,6 @@
 </file>
 
 <file path=customXml/item1.xml><?xml version="1.0" encoding="utf-8"?>
-<?mso-contentType ?>
-<FormTemplates xmlns="http://schemas.microsoft.com/sharepoint/v3/contenttype/forms">
-  <Display>DocumentLibraryForm</Display>
-  <Edit>DocumentLibraryForm</Edit>
-  <New>DocumentLibraryForm</New>
-</FormTemplates>
-</file>
-
-<file path=customXml/item2.xml><?xml version="1.0" encoding="utf-8"?>
 <p:properties xmlns:p="http://schemas.microsoft.com/office/2006/metadata/properties" xmlns:xsi="http://www.w3.org/2001/XMLSchema-instance" xmlns:pc="http://schemas.microsoft.com/office/infopath/2007/PartnerControls">
   <documentManagement>
     <test xmlns="a2513ad7-1266-43a7-8a27-974a788ed153">
@@ -2365,6 +2337,15 @@
     <SkipInIndex xmlns="a2513ad7-1266-43a7-8a27-974a788ed153">true</SkipInIndex>
   </documentManagement>
 </p:properties>
+</file>
+
+<file path=customXml/item2.xml><?xml version="1.0" encoding="utf-8"?>
+<?mso-contentType ?>
+<FormTemplates xmlns="http://schemas.microsoft.com/sharepoint/v3/contenttype/forms">
+  <Display>DocumentLibraryForm</Display>
+  <Edit>DocumentLibraryForm</Edit>
+  <New>DocumentLibraryForm</New>
+</FormTemplates>
 </file>
 
 <file path=customXml/item3.xml><?xml version="1.0" encoding="utf-8"?>
@@ -2818,14 +2799,6 @@
 </file>
 
 <file path=customXml/itemProps1.xml><?xml version="1.0" encoding="utf-8"?>
-<ds:datastoreItem xmlns:ds="http://schemas.openxmlformats.org/officeDocument/2006/customXml" ds:itemID="{F2447EC1-B0A0-43C2-A092-9F20B546DF78}">
-  <ds:schemaRefs>
-    <ds:schemaRef ds:uri="http://schemas.microsoft.com/sharepoint/v3/contenttype/forms"/>
-  </ds:schemaRefs>
-</ds:datastoreItem>
-</file>
-
-<file path=customXml/itemProps2.xml><?xml version="1.0" encoding="utf-8"?>
 <ds:datastoreItem xmlns:ds="http://schemas.openxmlformats.org/officeDocument/2006/customXml" ds:itemID="{8DB32ED0-3FE4-4D45-820D-9CFF2B676531}">
   <ds:schemaRefs>
     <ds:schemaRef ds:uri="http://schemas.microsoft.com/office/2006/metadata/properties"/>
@@ -2833,6 +2806,14 @@
     <ds:schemaRef ds:uri="a2513ad7-1266-43a7-8a27-974a788ed153"/>
     <ds:schemaRef ds:uri="b70ae369-3e78-41f6-a242-0843575c34a8"/>
     <ds:schemaRef ds:uri="http://schemas.microsoft.com/sharepoint/v3"/>
+  </ds:schemaRefs>
+</ds:datastoreItem>
+</file>
+
+<file path=customXml/itemProps2.xml><?xml version="1.0" encoding="utf-8"?>
+<ds:datastoreItem xmlns:ds="http://schemas.openxmlformats.org/officeDocument/2006/customXml" ds:itemID="{F2447EC1-B0A0-43C2-A092-9F20B546DF78}">
+  <ds:schemaRefs>
+    <ds:schemaRef ds:uri="http://schemas.microsoft.com/sharepoint/v3/contenttype/forms"/>
   </ds:schemaRefs>
 </ds:datastoreItem>
 </file>

</xml_diff>

<commit_message>
major milestone with a clean input (banner plan) resulting in the proper cuts. next step is making sure the tables are intuitive and make sense
</commit_message>
<xml_diff>
--- a/data/practice-files/leqvio-demand-bannerplan-clean.docx
+++ b/data/practice-files/leqvio-demand-bannerplan-clean.docx
@@ -264,7 +264,16 @@
               <w:spacing w:line="259" w:lineRule="auto"/>
             </w:pPr>
             <w:r>
-              <w:t>S2=6 OR S2=7</w:t>
+              <w:t>S2</w:t>
+            </w:r>
+            <w:r>
+              <w:t>a</w:t>
+            </w:r>
+            <w:r>
+              <w:t>=</w:t>
+            </w:r>
+            <w:r>
+              <w:t>1</w:t>
             </w:r>
           </w:p>
         </w:tc>
@@ -569,6 +578,12 @@
               </w:rPr>
             </w:pPr>
             <w:r>
+              <w:t>Segment</w:t>
+            </w:r>
+            <w:r>
+              <w:t>=</w:t>
+            </w:r>
+            <w:r>
               <w:t>Segment A</w:t>
             </w:r>
           </w:p>
@@ -600,6 +615,12 @@
               </w:rPr>
             </w:pPr>
             <w:r>
+              <w:t>Segment</w:t>
+            </w:r>
+            <w:r>
+              <w:t>=</w:t>
+            </w:r>
+            <w:r>
               <w:t>Segment B</w:t>
             </w:r>
           </w:p>
@@ -631,6 +652,12 @@
               </w:rPr>
             </w:pPr>
             <w:r>
+              <w:t>Segment</w:t>
+            </w:r>
+            <w:r>
+              <w:t>=</w:t>
+            </w:r>
+            <w:r>
               <w:t>Segment C</w:t>
             </w:r>
           </w:p>
@@ -661,6 +688,12 @@
                 <w:iCs/>
               </w:rPr>
             </w:pPr>
+            <w:r>
+              <w:t>Segment</w:t>
+            </w:r>
+            <w:r>
+              <w:t>=</w:t>
+            </w:r>
             <w:r>
               <w:t>Segment D</w:t>
             </w:r>

</xml_diff>